<commit_message>
Changes made to External Document
</commit_message>
<xml_diff>
--- a/Documentation/External Game Document - Project.docx
+++ b/Documentation/External Game Document - Project.docx
@@ -154,6 +154,210 @@
                     <w:szCs w:val="48"/>
                   </w:rPr>
                 </w:pPr>
+                <w:r>
+                  <w:rPr>
+                    <w:noProof/>
+                    <w:lang w:eastAsia="en-CA"/>
+                  </w:rPr>
+                  <mc:AlternateContent>
+                    <mc:Choice Requires="wps">
+                      <w:drawing>
+                        <wp:anchor distT="0" distB="0" distL="114300" distR="114300" simplePos="0" relativeHeight="251658752" behindDoc="0" locked="0" layoutInCell="1" allowOverlap="1" wp14:anchorId="674262CE" wp14:editId="78D56CD2">
+                          <wp:simplePos x="0" y="0"/>
+                          <wp:positionH relativeFrom="column">
+                            <wp:posOffset>1809750</wp:posOffset>
+                          </wp:positionH>
+                          <wp:positionV relativeFrom="paragraph">
+                            <wp:posOffset>-2054225</wp:posOffset>
+                          </wp:positionV>
+                          <wp:extent cx="2353310" cy="1019175"/>
+                          <wp:effectExtent l="0" t="0" r="27940" b="28575"/>
+                          <wp:wrapNone/>
+                          <wp:docPr id="1" name="Text Box 4"/>
+                          <wp:cNvGraphicFramePr>
+                            <a:graphicFrameLocks xmlns:a="http://schemas.openxmlformats.org/drawingml/2006/main"/>
+                          </wp:cNvGraphicFramePr>
+                          <a:graphic xmlns:a="http://schemas.openxmlformats.org/drawingml/2006/main">
+                            <a:graphicData uri="http://schemas.microsoft.com/office/word/2010/wordprocessingShape">
+                              <wps:wsp>
+                                <wps:cNvSpPr txBox="1">
+                                  <a:spLocks noChangeArrowheads="1"/>
+                                </wps:cNvSpPr>
+                                <wps:spPr bwMode="auto">
+                                  <a:xfrm>
+                                    <a:off x="0" y="0"/>
+                                    <a:ext cx="2353310" cy="1019175"/>
+                                  </a:xfrm>
+                                  <a:prstGeom prst="rect">
+                                    <a:avLst/>
+                                  </a:prstGeom>
+                                  <a:solidFill>
+                                    <a:srgbClr val="FFFFFF"/>
+                                  </a:solidFill>
+                                  <a:ln w="9525">
+                                    <a:solidFill>
+                                      <a:srgbClr val="000000"/>
+                                    </a:solidFill>
+                                    <a:miter lim="800000"/>
+                                    <a:headEnd/>
+                                    <a:tailEnd/>
+                                  </a:ln>
+                                </wps:spPr>
+                                <wps:txbx>
+                                  <w:txbxContent>
+                                    <w:p>
+                                      <w:pPr>
+                                        <w:jc w:val="center"/>
+                                      </w:pPr>
+                                      <w:r>
+                                        <w:rPr>
+                                          <w:noProof/>
+                                          <w:lang w:eastAsia="en-CA"/>
+                                        </w:rPr>
+                                        <w:drawing>
+                                          <wp:inline distT="0" distB="0" distL="0" distR="0" wp14:anchorId="2CAB2F8D" wp14:editId="3E4C0645">
+                                            <wp:extent cx="1163681" cy="962025"/>
+                                            <wp:effectExtent l="0" t="0" r="0" b="0"/>
+                                            <wp:docPr id="2" name="Picture 2"/>
+                                            <wp:cNvGraphicFramePr>
+                                              <a:graphicFrameLocks xmlns:a="http://schemas.openxmlformats.org/drawingml/2006/main" noChangeAspect="1"/>
+                                            </wp:cNvGraphicFramePr>
+                                            <a:graphic xmlns:a="http://schemas.openxmlformats.org/drawingml/2006/main">
+                                              <a:graphicData uri="http://schemas.openxmlformats.org/drawingml/2006/picture">
+                                                <pic:pic xmlns:pic="http://schemas.openxmlformats.org/drawingml/2006/picture">
+                                                  <pic:nvPicPr>
+                                                    <pic:cNvPr id="1" name=""/>
+                                                    <pic:cNvPicPr/>
+                                                  </pic:nvPicPr>
+                                                  <pic:blipFill>
+                                                    <a:blip r:embed="rId12"/>
+                                                    <a:stretch>
+                                                      <a:fillRect/>
+                                                    </a:stretch>
+                                                  </pic:blipFill>
+                                                  <pic:spPr>
+                                                    <a:xfrm>
+                                                      <a:off x="0" y="0"/>
+                                                      <a:ext cx="1172248" cy="969107"/>
+                                                    </a:xfrm>
+                                                    <a:prstGeom prst="rect">
+                                                      <a:avLst/>
+                                                    </a:prstGeom>
+                                                  </pic:spPr>
+                                                </pic:pic>
+                                              </a:graphicData>
+                                            </a:graphic>
+                                          </wp:inline>
+                                        </w:drawing>
+                                      </w:r>
+                                    </w:p>
+                                    <w:p>
+                                      <w:pPr>
+                                        <w:jc w:val="center"/>
+                                        <w:rPr>
+                                          <w:b/>
+                                          <w:sz w:val="28"/>
+                                          <w:szCs w:val="28"/>
+                                        </w:rPr>
+                                      </w:pPr>
+                                    </w:p>
+                                  </w:txbxContent>
+                                </wps:txbx>
+                                <wps:bodyPr rot="0" vert="horz" wrap="square" lIns="91440" tIns="45720" rIns="91440" bIns="45720" anchor="t" anchorCtr="0" upright="1">
+                                  <a:noAutofit/>
+                                </wps:bodyPr>
+                              </wps:wsp>
+                            </a:graphicData>
+                          </a:graphic>
+                          <wp14:sizeRelH relativeFrom="margin">
+                            <wp14:pctWidth>0</wp14:pctWidth>
+                          </wp14:sizeRelH>
+                          <wp14:sizeRelV relativeFrom="margin">
+                            <wp14:pctHeight>0</wp14:pctHeight>
+                          </wp14:sizeRelV>
+                        </wp:anchor>
+                      </w:drawing>
+                    </mc:Choice>
+                    <mc:Fallback>
+                      <w:pict>
+                        <v:shapetype w14:anchorId="674262CE" id="_x0000_t202" coordsize="21600,21600" o:spt="202" path="m,l,21600r21600,l21600,xe">
+                          <v:stroke joinstyle="miter"/>
+                          <v:path gradientshapeok="t" o:connecttype="rect"/>
+                        </v:shapetype>
+                        <v:shape id="Text Box 4" o:spid="_x0000_s1026" type="#_x0000_t202" style="position:absolute;left:0;text-align:left;margin-left:142.5pt;margin-top:-161.75pt;width:185.3pt;height:80.25pt;z-index:251658752;visibility:visible;mso-wrap-style:square;mso-width-percent:0;mso-height-percent:0;mso-wrap-distance-left:9pt;mso-wrap-distance-top:0;mso-wrap-distance-right:9pt;mso-wrap-distance-bottom:0;mso-position-horizontal:absolute;mso-position-horizontal-relative:text;mso-position-vertical:absolute;mso-position-vertical-relative:text;mso-width-percent:0;mso-height-percent:0;mso-width-relative:margin;mso-height-relative:margin;v-text-anchor:top" o:gfxdata="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">
+                          <v:textbox>
+                            <w:txbxContent>
+                              <w:p>
+                                <w:pPr>
+                                  <w:jc w:val="center"/>
+                                </w:pPr>
+                                <w:r>
+                                  <w:rPr>
+                                    <w:noProof/>
+                                    <w:lang w:eastAsia="en-CA"/>
+                                  </w:rPr>
+                                  <w:drawing>
+                                    <wp:inline distT="0" distB="0" distL="0" distR="0" wp14:anchorId="2CAB2F8D" wp14:editId="3E4C0645">
+                                      <wp:extent cx="1163681" cy="962025"/>
+                                      <wp:effectExtent l="0" t="0" r="0" b="0"/>
+                                      <wp:docPr id="2" name="Picture 2"/>
+                                      <wp:cNvGraphicFramePr>
+                                        <a:graphicFrameLocks xmlns:a="http://schemas.openxmlformats.org/drawingml/2006/main" noChangeAspect="1"/>
+                                      </wp:cNvGraphicFramePr>
+                                      <a:graphic xmlns:a="http://schemas.openxmlformats.org/drawingml/2006/main">
+                                        <a:graphicData uri="http://schemas.openxmlformats.org/drawingml/2006/picture">
+                                          <pic:pic xmlns:pic="http://schemas.openxmlformats.org/drawingml/2006/picture">
+                                            <pic:nvPicPr>
+                                              <pic:cNvPr id="1" name=""/>
+                                              <pic:cNvPicPr/>
+                                            </pic:nvPicPr>
+                                            <pic:blipFill>
+                                              <a:blip r:embed="rId12"/>
+                                              <a:stretch>
+                                                <a:fillRect/>
+                                              </a:stretch>
+                                            </pic:blipFill>
+                                            <pic:spPr>
+                                              <a:xfrm>
+                                                <a:off x="0" y="0"/>
+                                                <a:ext cx="1172248" cy="969107"/>
+                                              </a:xfrm>
+                                              <a:prstGeom prst="rect">
+                                                <a:avLst/>
+                                              </a:prstGeom>
+                                            </pic:spPr>
+                                          </pic:pic>
+                                        </a:graphicData>
+                                      </a:graphic>
+                                    </wp:inline>
+                                  </w:drawing>
+                                </w:r>
+                              </w:p>
+                              <w:p>
+                                <w:pPr>
+                                  <w:jc w:val="center"/>
+                                  <w:rPr>
+                                    <w:b/>
+                                    <w:sz w:val="28"/>
+                                    <w:szCs w:val="28"/>
+                                  </w:rPr>
+                                </w:pPr>
+                              </w:p>
+                            </w:txbxContent>
+                          </v:textbox>
+                        </v:shape>
+                      </w:pict>
+                    </mc:Fallback>
+                  </mc:AlternateContent>
+                </w:r>
+                <w:r>
+                  <w:rPr>
+                    <w:rFonts w:asciiTheme="majorHAnsi" w:eastAsiaTheme="majorEastAsia" w:hAnsiTheme="majorHAnsi" w:cstheme="majorBidi"/>
+                    <w:sz w:val="48"/>
+                    <w:szCs w:val="48"/>
+                  </w:rPr>
+                  <w:t>When The Rubber Meets The Road!</w:t>
+                </w:r>
               </w:p>
             </w:tc>
           </w:tr>
@@ -408,204 +612,7 @@
           </w:tr>
         </w:tbl>
         <w:p/>
-        <w:p>
-          <w:r>
-            <w:rPr>
-              <w:noProof/>
-              <w:lang w:val="en-GB" w:eastAsia="en-GB"/>
-            </w:rPr>
-            <mc:AlternateContent>
-              <mc:Choice Requires="wps">
-                <w:drawing>
-                  <wp:anchor distT="0" distB="0" distL="114300" distR="114300" simplePos="0" relativeHeight="251658752" behindDoc="0" locked="0" layoutInCell="1" allowOverlap="1" wp14:anchorId="2E916EC6" wp14:editId="1C536452">
-                    <wp:simplePos x="0" y="0"/>
-                    <wp:positionH relativeFrom="column">
-                      <wp:posOffset>1783080</wp:posOffset>
-                    </wp:positionH>
-                    <wp:positionV relativeFrom="paragraph">
-                      <wp:posOffset>-5914390</wp:posOffset>
-                    </wp:positionV>
-                    <wp:extent cx="2353310" cy="1019175"/>
-                    <wp:effectExtent l="13335" t="8890" r="5080" b="10160"/>
-                    <wp:wrapNone/>
-                    <wp:docPr id="1" name="Text Box 4"/>
-                    <wp:cNvGraphicFramePr>
-                      <a:graphicFrameLocks xmlns:a="http://schemas.openxmlformats.org/drawingml/2006/main"/>
-                    </wp:cNvGraphicFramePr>
-                    <a:graphic xmlns:a="http://schemas.openxmlformats.org/drawingml/2006/main">
-                      <a:graphicData uri="http://schemas.microsoft.com/office/word/2010/wordprocessingShape">
-                        <wps:wsp>
-                          <wps:cNvSpPr txBox="1">
-                            <a:spLocks noChangeArrowheads="1"/>
-                          </wps:cNvSpPr>
-                          <wps:spPr bwMode="auto">
-                            <a:xfrm>
-                              <a:off x="0" y="0"/>
-                              <a:ext cx="2353310" cy="1019175"/>
-                            </a:xfrm>
-                            <a:prstGeom prst="rect">
-                              <a:avLst/>
-                            </a:prstGeom>
-                            <a:solidFill>
-                              <a:srgbClr val="FFFFFF"/>
-                            </a:solidFill>
-                            <a:ln w="9525">
-                              <a:solidFill>
-                                <a:srgbClr val="000000"/>
-                              </a:solidFill>
-                              <a:miter lim="800000"/>
-                              <a:headEnd/>
-                              <a:tailEnd/>
-                            </a:ln>
-                          </wps:spPr>
-                          <wps:txbx>
-                            <w:txbxContent>
-                              <w:p>
-                                <w:pPr>
-                                  <w:jc w:val="center"/>
-                                </w:pPr>
-                                <w:r>
-                                  <w:rPr>
-                                    <w:noProof/>
-                                    <w:lang w:val="en-GB" w:eastAsia="en-GB"/>
-                                  </w:rPr>
-                                  <w:drawing>
-                                    <wp:inline distT="0" distB="0" distL="0" distR="0" wp14:anchorId="1B210236" wp14:editId="5C5E9CC5">
-                                      <wp:extent cx="1163681" cy="962025"/>
-                                      <wp:effectExtent l="0" t="0" r="0" b="0"/>
-                                      <wp:docPr id="2" name="Picture 2"/>
-                                      <wp:cNvGraphicFramePr>
-                                        <a:graphicFrameLocks xmlns:a="http://schemas.openxmlformats.org/drawingml/2006/main" noChangeAspect="1"/>
-                                      </wp:cNvGraphicFramePr>
-                                      <a:graphic xmlns:a="http://schemas.openxmlformats.org/drawingml/2006/main">
-                                        <a:graphicData uri="http://schemas.openxmlformats.org/drawingml/2006/picture">
-                                          <pic:pic xmlns:pic="http://schemas.openxmlformats.org/drawingml/2006/picture">
-                                            <pic:nvPicPr>
-                                              <pic:cNvPr id="1" name=""/>
-                                              <pic:cNvPicPr/>
-                                            </pic:nvPicPr>
-                                            <pic:blipFill>
-                                              <a:blip r:embed="rId12"/>
-                                              <a:stretch>
-                                                <a:fillRect/>
-                                              </a:stretch>
-                                            </pic:blipFill>
-                                            <pic:spPr>
-                                              <a:xfrm>
-                                                <a:off x="0" y="0"/>
-                                                <a:ext cx="1172248" cy="969107"/>
-                                              </a:xfrm>
-                                              <a:prstGeom prst="rect">
-                                                <a:avLst/>
-                                              </a:prstGeom>
-                                            </pic:spPr>
-                                          </pic:pic>
-                                        </a:graphicData>
-                                      </a:graphic>
-                                    </wp:inline>
-                                  </w:drawing>
-                                </w:r>
-                              </w:p>
-                              <w:p>
-                                <w:pPr>
-                                  <w:jc w:val="center"/>
-                                  <w:rPr>
-                                    <w:b/>
-                                    <w:sz w:val="28"/>
-                                    <w:szCs w:val="28"/>
-                                  </w:rPr>
-                                </w:pPr>
-                              </w:p>
-                            </w:txbxContent>
-                          </wps:txbx>
-                          <wps:bodyPr rot="0" vert="horz" wrap="square" lIns="91440" tIns="45720" rIns="91440" bIns="45720" anchor="t" anchorCtr="0" upright="1">
-                            <a:noAutofit/>
-                          </wps:bodyPr>
-                        </wps:wsp>
-                      </a:graphicData>
-                    </a:graphic>
-                    <wp14:sizeRelH relativeFrom="margin">
-                      <wp14:pctWidth>40000</wp14:pctWidth>
-                    </wp14:sizeRelH>
-                    <wp14:sizeRelV relativeFrom="margin">
-                      <wp14:pctHeight>0</wp14:pctHeight>
-                    </wp14:sizeRelV>
-                  </wp:anchor>
-                </w:drawing>
-              </mc:Choice>
-              <mc:Fallback>
-                <w:pict>
-                  <v:shapetype w14:anchorId="2E916EC6" id="_x0000_t202" coordsize="21600,21600" o:spt="202" path="m,l,21600r21600,l21600,xe">
-                    <v:stroke joinstyle="miter"/>
-                    <v:path gradientshapeok="t" o:connecttype="rect"/>
-                  </v:shapetype>
-                  <v:shape id="Text Box 4" o:spid="_x0000_s1026" type="#_x0000_t202" style="position:absolute;margin-left:140.4pt;margin-top:-465.7pt;width:185.3pt;height:80.25pt;z-index:251658752;visibility:visible;mso-wrap-style:square;mso-width-percent:400;mso-height-percent:0;mso-wrap-distance-left:9pt;mso-wrap-distance-top:0;mso-wrap-distance-right:9pt;mso-wrap-distance-bottom:0;mso-position-horizontal:absolute;mso-position-horizontal-relative:text;mso-position-vertical:absolute;mso-position-vertical-relative:text;mso-width-percent:400;mso-height-percent:0;mso-width-relative:margin;mso-height-relative:margin;v-text-anchor:top" o:gfxdata="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">
-                    <v:textbox>
-                      <w:txbxContent>
-                        <w:p>
-                          <w:pPr>
-                            <w:jc w:val="center"/>
-                          </w:pPr>
-                          <w:r>
-                            <w:rPr>
-                              <w:noProof/>
-                              <w:lang w:val="en-GB" w:eastAsia="en-GB"/>
-                            </w:rPr>
-                            <w:drawing>
-                              <wp:inline distT="0" distB="0" distL="0" distR="0" wp14:anchorId="1B210236" wp14:editId="5C5E9CC5">
-                                <wp:extent cx="1163681" cy="962025"/>
-                                <wp:effectExtent l="0" t="0" r="0" b="0"/>
-                                <wp:docPr id="2" name="Picture 2"/>
-                                <wp:cNvGraphicFramePr>
-                                  <a:graphicFrameLocks xmlns:a="http://schemas.openxmlformats.org/drawingml/2006/main" noChangeAspect="1"/>
-                                </wp:cNvGraphicFramePr>
-                                <a:graphic xmlns:a="http://schemas.openxmlformats.org/drawingml/2006/main">
-                                  <a:graphicData uri="http://schemas.openxmlformats.org/drawingml/2006/picture">
-                                    <pic:pic xmlns:pic="http://schemas.openxmlformats.org/drawingml/2006/picture">
-                                      <pic:nvPicPr>
-                                        <pic:cNvPr id="1" name=""/>
-                                        <pic:cNvPicPr/>
-                                      </pic:nvPicPr>
-                                      <pic:blipFill>
-                                        <a:blip r:embed="rId12"/>
-                                        <a:stretch>
-                                          <a:fillRect/>
-                                        </a:stretch>
-                                      </pic:blipFill>
-                                      <pic:spPr>
-                                        <a:xfrm>
-                                          <a:off x="0" y="0"/>
-                                          <a:ext cx="1172248" cy="969107"/>
-                                        </a:xfrm>
-                                        <a:prstGeom prst="rect">
-                                          <a:avLst/>
-                                        </a:prstGeom>
-                                      </pic:spPr>
-                                    </pic:pic>
-                                  </a:graphicData>
-                                </a:graphic>
-                              </wp:inline>
-                            </w:drawing>
-                          </w:r>
-                        </w:p>
-                        <w:p>
-                          <w:pPr>
-                            <w:jc w:val="center"/>
-                            <w:rPr>
-                              <w:b/>
-                              <w:sz w:val="28"/>
-                              <w:szCs w:val="28"/>
-                            </w:rPr>
-                          </w:pPr>
-                        </w:p>
-                      </w:txbxContent>
-                    </v:textbox>
-                  </v:shape>
-                </w:pict>
-              </mc:Fallback>
-            </mc:AlternateContent>
-          </w:r>
-        </w:p>
+        <w:p/>
         <w:tbl>
           <w:tblPr>
             <w:tblpPr w:leftFromText="187" w:rightFromText="187" w:horzAnchor="margin" w:tblpXSpec="center" w:tblpYSpec="bottom"/>
@@ -1997,12 +2004,12 @@
       <w:r>
         <w:rPr>
           <w:noProof/>
-          <w:lang w:val="en-GB" w:eastAsia="en-GB"/>
+          <w:lang w:eastAsia="en-CA"/>
         </w:rPr>
         <w:drawing>
-          <wp:inline distT="0" distB="0" distL="0" distR="0" wp14:anchorId="386A2D94" wp14:editId="1A0F351F">
-            <wp:extent cx="5943600" cy="700405"/>
-            <wp:effectExtent l="0" t="0" r="0" b="4445"/>
+          <wp:inline distT="0" distB="0" distL="0" distR="0" wp14:anchorId="10E71024" wp14:editId="46E3505E">
+            <wp:extent cx="5943600" cy="3752215"/>
+            <wp:effectExtent l="0" t="0" r="0" b="635"/>
             <wp:docPr id="3" name="Picture 3"/>
             <wp:cNvGraphicFramePr>
               <a:graphicFrameLocks xmlns:a="http://schemas.openxmlformats.org/drawingml/2006/main" noChangeAspect="1"/>
@@ -2023,7 +2030,7 @@
                   <pic:spPr>
                     <a:xfrm>
                       <a:off x="0" y="0"/>
-                      <a:ext cx="5943600" cy="700405"/>
+                      <a:ext cx="5943600" cy="3752215"/>
                     </a:xfrm>
                     <a:prstGeom prst="rect">
                       <a:avLst/>
@@ -2103,7 +2110,7 @@
           <w:sz w:val="24"/>
           <w:szCs w:val="24"/>
         </w:rPr>
-        <w:t>Burning tires</w:t>
+        <w:t>(ensure you mention the goal of the game and how to win if applicable)</w:t>
       </w:r>
     </w:p>
     <w:p>
@@ -2407,27 +2414,23 @@
       <w:pPr>
         <w:pStyle w:val="ListParagraph"/>
         <w:rPr>
-          <w:i/>
-          <w:sz w:val="24"/>
-          <w:szCs w:val="24"/>
-        </w:rPr>
-      </w:pPr>
-      <w:r>
-        <w:rPr>
-          <w:i/>
+          <w:sz w:val="24"/>
+          <w:szCs w:val="24"/>
+        </w:rPr>
+      </w:pPr>
+      <w:r>
+        <w:rPr>
           <w:sz w:val="24"/>
           <w:szCs w:val="24"/>
         </w:rPr>
         <w:t>Menu page has a GO button to play the game, also includes Instructions button, temporary Level buttons for testing purpose.</w:t>
       </w:r>
-      <w:bookmarkStart w:id="8" w:name="_GoBack"/>
-      <w:bookmarkEnd w:id="8"/>
     </w:p>
     <w:p>
       <w:pPr>
         <w:pStyle w:val="ListParagraph"/>
-        <w:rPr>
-          <w:i/>
+        <w:jc w:val="center"/>
+        <w:rPr>
           <w:sz w:val="24"/>
           <w:szCs w:val="24"/>
         </w:rPr>
@@ -2438,12 +2441,12 @@
           <w:noProof/>
           <w:sz w:val="24"/>
           <w:szCs w:val="24"/>
-          <w:lang w:val="en-GB" w:eastAsia="en-GB"/>
+          <w:lang w:eastAsia="en-CA"/>
         </w:rPr>
         <w:lastRenderedPageBreak/>
         <w:drawing>
-          <wp:inline distT="0" distB="0" distL="0" distR="0">
-            <wp:extent cx="5943600" cy="4462300"/>
+          <wp:inline distT="0" distB="0" distL="0" distR="0" wp14:anchorId="50CA2522" wp14:editId="75FF588C">
+            <wp:extent cx="5468247" cy="4105275"/>
             <wp:effectExtent l="0" t="0" r="0" b="0"/>
             <wp:docPr id="4" name="Picture 4" descr="F:\ss\Screen Shot 2016-04-04 at 11.00.09 PM.png"/>
             <wp:cNvGraphicFramePr>
@@ -2474,7 +2477,7 @@
                   <pic:spPr bwMode="auto">
                     <a:xfrm>
                       <a:off x="0" y="0"/>
-                      <a:ext cx="5943600" cy="4462300"/>
+                      <a:ext cx="5470775" cy="4107173"/>
                     </a:xfrm>
                     <a:prstGeom prst="rect">
                       <a:avLst/>
@@ -2523,7 +2526,7 @@
           <w:szCs w:val="24"/>
         </w:rPr>
       </w:pPr>
-      <w:bookmarkStart w:id="9" w:name="GameWorld"/>
+      <w:bookmarkStart w:id="8" w:name="GameWorld"/>
       <w:r>
         <w:rPr>
           <w:b/>
@@ -2543,7 +2546,7 @@
         <w:t xml:space="preserve"> </w:t>
       </w:r>
     </w:p>
-    <w:bookmarkEnd w:id="9"/>
+    <w:bookmarkEnd w:id="8"/>
     <w:p>
       <w:pPr>
         <w:pStyle w:val="ListParagraph"/>
@@ -2618,7 +2621,7 @@
           <w:szCs w:val="24"/>
         </w:rPr>
       </w:pPr>
-      <w:bookmarkStart w:id="10" w:name="Levels"/>
+      <w:bookmarkStart w:id="9" w:name="Levels"/>
       <w:r>
         <w:rPr>
           <w:b/>
@@ -2629,78 +2632,56 @@
         <w:t xml:space="preserve">Levels </w:t>
       </w:r>
     </w:p>
-    <w:bookmarkEnd w:id="10"/>
+    <w:bookmarkEnd w:id="9"/>
     <w:p>
       <w:pPr>
         <w:pStyle w:val="ListParagraph"/>
         <w:rPr>
-          <w:i/>
-          <w:sz w:val="24"/>
-          <w:szCs w:val="24"/>
-        </w:rPr>
-      </w:pPr>
-      <w:r>
-        <w:rPr>
-          <w:i/>
-          <w:sz w:val="24"/>
-          <w:szCs w:val="24"/>
-        </w:rPr>
-        <w:t>(Describe Each of your game levels)</w:t>
+          <w:sz w:val="24"/>
+          <w:szCs w:val="24"/>
+        </w:rPr>
+      </w:pPr>
+      <w:r>
+        <w:rPr>
+          <w:sz w:val="24"/>
+          <w:szCs w:val="24"/>
+        </w:rPr>
+        <w:t>Level 1</w:t>
       </w:r>
     </w:p>
     <w:p>
       <w:pPr>
         <w:pStyle w:val="ListParagraph"/>
         <w:rPr>
-          <w:i/>
-          <w:sz w:val="24"/>
-          <w:szCs w:val="24"/>
-        </w:rPr>
-      </w:pPr>
-      <w:r>
-        <w:rPr>
-          <w:i/>
-          <w:sz w:val="24"/>
-          <w:szCs w:val="24"/>
-        </w:rPr>
-        <w:t>Level 1.</w:t>
+          <w:sz w:val="24"/>
+          <w:szCs w:val="24"/>
+        </w:rPr>
+      </w:pPr>
+      <w:r>
+        <w:rPr>
+          <w:sz w:val="24"/>
+          <w:szCs w:val="24"/>
+        </w:rPr>
+        <w:t>Level 2</w:t>
       </w:r>
     </w:p>
     <w:p>
       <w:pPr>
         <w:pStyle w:val="ListParagraph"/>
         <w:rPr>
-          <w:i/>
-          <w:sz w:val="24"/>
-          <w:szCs w:val="24"/>
-        </w:rPr>
-      </w:pPr>
-      <w:r>
-        <w:rPr>
-          <w:i/>
-          <w:sz w:val="24"/>
-          <w:szCs w:val="24"/>
-        </w:rPr>
-        <w:t>Level 2.</w:t>
-      </w:r>
-    </w:p>
-    <w:p>
-      <w:pPr>
-        <w:pStyle w:val="ListParagraph"/>
-        <w:rPr>
-          <w:i/>
-          <w:sz w:val="24"/>
-          <w:szCs w:val="24"/>
-        </w:rPr>
-      </w:pPr>
-      <w:r>
-        <w:rPr>
-          <w:i/>
-          <w:sz w:val="24"/>
-          <w:szCs w:val="24"/>
-        </w:rPr>
-        <w:t>Level 3.</w:t>
-      </w:r>
+          <w:sz w:val="24"/>
+          <w:szCs w:val="24"/>
+        </w:rPr>
+      </w:pPr>
+      <w:r>
+        <w:rPr>
+          <w:sz w:val="24"/>
+          <w:szCs w:val="24"/>
+        </w:rPr>
+        <w:t>Level 3</w:t>
+      </w:r>
+      <w:bookmarkStart w:id="10" w:name="_GoBack"/>
+      <w:bookmarkEnd w:id="10"/>
     </w:p>
     <w:p>
       <w:pPr>
@@ -3204,7 +3185,6 @@
           <w:sz w:val="24"/>
           <w:szCs w:val="24"/>
         </w:rPr>
-        <w:lastRenderedPageBreak/>
         <w:t>Scoring</w:t>
       </w:r>
     </w:p>
@@ -3825,6 +3805,7 @@
           <w:sz w:val="24"/>
           <w:szCs w:val="24"/>
         </w:rPr>
+        <w:lastRenderedPageBreak/>
         <w:t>Links</w:t>
       </w:r>
     </w:p>
@@ -4002,7 +3983,7 @@
         <w:rFonts w:asciiTheme="majorHAnsi" w:hAnsiTheme="majorHAnsi"/>
         <w:noProof/>
       </w:rPr>
-      <w:t>8</w:t>
+      <w:t>6</w:t>
     </w:r>
     <w:r>
       <w:rPr>
@@ -4058,7 +4039,7 @@
         <w:rFonts w:asciiTheme="majorHAnsi" w:hAnsiTheme="majorHAnsi"/>
         <w:noProof/>
       </w:rPr>
-      <w:t>9</w:t>
+      <w:t>7</w:t>
     </w:r>
     <w:r>
       <w:rPr>
@@ -4172,7 +4153,6 @@
                   <w:caps/>
                   <w:sz w:val="24"/>
                   <w:szCs w:val="24"/>
-                  <w:lang w:val="en-GB"/>
                 </w:rPr>
                 <w:t>Burning Tires</w:t>
               </w:r>
@@ -4360,7 +4340,6 @@
                   <w:caps/>
                   <w:sz w:val="24"/>
                   <w:szCs w:val="24"/>
-                  <w:lang w:val="en-GB"/>
                 </w:rPr>
                 <w:t>Burning Tires</w:t>
               </w:r>
@@ -5522,7 +5501,7 @@
 </file>
 
 <file path=customXml/itemProps5.xml><?xml version="1.0" encoding="utf-8"?>
-<ds:datastoreItem xmlns:ds="http://schemas.openxmlformats.org/officeDocument/2006/customXml" ds:itemID="{73325E18-FDEA-4631-8894-D56C79FB0B1B}">
+<ds:datastoreItem xmlns:ds="http://schemas.openxmlformats.org/officeDocument/2006/customXml" ds:itemID="{F1731B51-3E17-4593-941C-E6B1BD9D5EE3}">
   <ds:schemaRefs>
     <ds:schemaRef ds:uri="http://schemas.openxmlformats.org/officeDocument/2006/bibliography"/>
   </ds:schemaRefs>

</xml_diff>